<commit_message>
mbios en los backlogs"
</commit_message>
<xml_diff>
--- a/backlogs.docx
+++ b/backlogs.docx
@@ -9,6 +9,7 @@
           <w:rFonts w:ascii="Arial" w:hAnsi="Arial" w:cs="Arial"/>
           <w:b/>
           <w:sz w:val="24"/>
+          <w:lang w:val="es-MX"/>
         </w:rPr>
       </w:pPr>
       <w:r>
@@ -16,6 +17,7 @@
           <w:rFonts w:ascii="Arial" w:hAnsi="Arial" w:cs="Arial"/>
           <w:b/>
           <w:sz w:val="24"/>
+          <w:lang w:val="es-MX"/>
         </w:rPr>
         <w:t>Alberto Gómez Garza</w:t>
       </w:r>
@@ -27,6 +29,7 @@
           <w:rFonts w:ascii="Arial" w:hAnsi="Arial" w:cs="Arial"/>
           <w:b/>
           <w:sz w:val="24"/>
+          <w:lang w:val="es-MX"/>
         </w:rPr>
       </w:pPr>
       <w:r>
@@ -34,6 +37,7 @@
           <w:rFonts w:ascii="Arial" w:hAnsi="Arial" w:cs="Arial"/>
           <w:b/>
           <w:sz w:val="24"/>
+          <w:lang w:val="es-MX"/>
         </w:rPr>
         <w:t>A01088809</w:t>
       </w:r>
@@ -45,6 +49,7 @@
           <w:rFonts w:ascii="Arial" w:hAnsi="Arial" w:cs="Arial"/>
           <w:b/>
           <w:sz w:val="24"/>
+          <w:lang w:val="es-MX"/>
         </w:rPr>
       </w:pPr>
     </w:p>
@@ -55,52 +60,38 @@
           <w:rFonts w:ascii="Arial" w:hAnsi="Arial" w:cs="Arial"/>
           <w:b/>
           <w:sz w:val="24"/>
-        </w:rPr>
-      </w:pPr>
+          <w:lang w:val="es-MX"/>
+        </w:rPr>
+      </w:pPr>
+      <w:r>
+        <w:rPr>
+          <w:rFonts w:ascii="Arial" w:hAnsi="Arial" w:cs="Arial"/>
+          <w:b/>
+          <w:sz w:val="24"/>
+          <w:lang w:val="es-MX"/>
+        </w:rPr>
+        <w:t xml:space="preserve">Elaboración y priorización de </w:t>
+      </w:r>
       <w:proofErr w:type="spellStart"/>
       <w:r>
         <w:rPr>
           <w:rFonts w:ascii="Arial" w:hAnsi="Arial" w:cs="Arial"/>
           <w:b/>
           <w:sz w:val="24"/>
-        </w:rPr>
-        <w:t>Elaboración</w:t>
+          <w:lang w:val="es-MX"/>
+        </w:rPr>
+        <w:t>backlogs</w:t>
       </w:r>
       <w:proofErr w:type="spellEnd"/>
-      <w:r>
+    </w:p>
+    <w:p>
+      <w:pPr>
+        <w:spacing w:after="0" w:line="240" w:lineRule="auto"/>
         <w:rPr>
           <w:rFonts w:ascii="Arial" w:hAnsi="Arial" w:cs="Arial"/>
           <w:b/>
           <w:sz w:val="24"/>
-        </w:rPr>
-        <w:t xml:space="preserve"> y </w:t>
-      </w:r>
-      <w:proofErr w:type="spellStart"/>
-      <w:r>
-        <w:rPr>
-          <w:rFonts w:ascii="Arial" w:hAnsi="Arial" w:cs="Arial"/>
-          <w:b/>
-          <w:sz w:val="24"/>
-        </w:rPr>
-        <w:t>priorización</w:t>
-      </w:r>
-      <w:proofErr w:type="spellEnd"/>
-      <w:r>
-        <w:rPr>
-          <w:rFonts w:ascii="Arial" w:hAnsi="Arial" w:cs="Arial"/>
-          <w:b/>
-          <w:sz w:val="24"/>
-        </w:rPr>
-        <w:t xml:space="preserve"> de backlogs</w:t>
-      </w:r>
-    </w:p>
-    <w:p>
-      <w:pPr>
-        <w:spacing w:after="0" w:line="240" w:lineRule="auto"/>
-        <w:rPr>
-          <w:rFonts w:ascii="Arial" w:hAnsi="Arial" w:cs="Arial"/>
-          <w:b/>
-          <w:sz w:val="24"/>
+          <w:lang w:val="es-MX"/>
         </w:rPr>
       </w:pPr>
     </w:p>
@@ -183,7 +174,99 @@
           <w:sz w:val="24"/>
           <w:lang w:val="es-MX"/>
         </w:rPr>
-        <w:t>Hacer la conexión de la base de datos con el sitio.</w:t>
+        <w:t>Crear base de datos.</w:t>
+      </w:r>
+    </w:p>
+    <w:p>
+      <w:pPr>
+        <w:pStyle w:val="ListParagraph"/>
+        <w:numPr>
+          <w:ilvl w:val="1"/>
+          <w:numId w:val="1"/>
+        </w:numPr>
+        <w:spacing w:after="0" w:line="240" w:lineRule="auto"/>
+        <w:rPr>
+          <w:rFonts w:ascii="Arial" w:hAnsi="Arial" w:cs="Arial"/>
+          <w:sz w:val="24"/>
+          <w:lang w:val="es-MX"/>
+        </w:rPr>
+      </w:pPr>
+      <w:r>
+        <w:rPr>
+          <w:rFonts w:ascii="Arial" w:hAnsi="Arial" w:cs="Arial"/>
+          <w:sz w:val="24"/>
+          <w:lang w:val="es-MX"/>
+        </w:rPr>
+        <w:t>Crear las llaves identificadoras para el usuario.</w:t>
+      </w:r>
+    </w:p>
+    <w:p>
+      <w:pPr>
+        <w:pStyle w:val="ListParagraph"/>
+        <w:numPr>
+          <w:ilvl w:val="1"/>
+          <w:numId w:val="1"/>
+        </w:numPr>
+        <w:spacing w:after="0" w:line="240" w:lineRule="auto"/>
+        <w:rPr>
+          <w:rFonts w:ascii="Arial" w:hAnsi="Arial" w:cs="Arial"/>
+          <w:sz w:val="24"/>
+          <w:lang w:val="es-MX"/>
+        </w:rPr>
+      </w:pPr>
+      <w:r>
+        <w:rPr>
+          <w:rFonts w:ascii="Arial" w:hAnsi="Arial" w:cs="Arial"/>
+          <w:sz w:val="24"/>
+          <w:lang w:val="es-MX"/>
+        </w:rPr>
+        <w:t>Permisos.</w:t>
+      </w:r>
+    </w:p>
+    <w:p>
+      <w:pPr>
+        <w:pStyle w:val="ListParagraph"/>
+        <w:numPr>
+          <w:ilvl w:val="1"/>
+          <w:numId w:val="1"/>
+        </w:numPr>
+        <w:spacing w:after="0" w:line="240" w:lineRule="auto"/>
+        <w:rPr>
+          <w:rFonts w:ascii="Arial" w:hAnsi="Arial" w:cs="Arial"/>
+          <w:sz w:val="24"/>
+          <w:lang w:val="es-MX"/>
+        </w:rPr>
+      </w:pPr>
+      <w:r>
+        <w:rPr>
+          <w:rFonts w:ascii="Arial" w:hAnsi="Arial" w:cs="Arial"/>
+          <w:sz w:val="24"/>
+          <w:lang w:val="es-MX"/>
+        </w:rPr>
+        <w:t>Fechas a elegir.</w:t>
+      </w:r>
+    </w:p>
+    <w:p>
+      <w:pPr>
+        <w:pStyle w:val="ListParagraph"/>
+        <w:numPr>
+          <w:ilvl w:val="1"/>
+          <w:numId w:val="1"/>
+        </w:numPr>
+        <w:spacing w:after="0" w:line="240" w:lineRule="auto"/>
+        <w:rPr>
+          <w:rFonts w:ascii="Arial" w:hAnsi="Arial" w:cs="Arial"/>
+          <w:sz w:val="24"/>
+          <w:lang w:val="es-MX"/>
+        </w:rPr>
+      </w:pPr>
+      <w:r>
+        <w:rPr>
+          <w:rFonts w:ascii="Arial" w:hAnsi="Arial" w:cs="Arial"/>
+          <w:sz w:val="24"/>
+          <w:lang w:val="es-MX"/>
+        </w:rPr>
+        <w:t>Manejar número total de votos por cada fecha definida.</w:t>
       </w:r>
     </w:p>
     <w:p>
@@ -208,8 +291,6 @@
         </w:rPr>
         <w:t>Llenar la base de datos.</w:t>
       </w:r>
-      <w:bookmarkStart w:id="0" w:name="_GoBack"/>
-      <w:bookmarkEnd w:id="0"/>
     </w:p>
     <w:p>
       <w:pPr>
@@ -231,7 +312,7 @@
           <w:sz w:val="24"/>
           <w:lang w:val="es-MX"/>
         </w:rPr>
-        <w:t>Codificar las funciones de sumar o restar prioridad a la fecha de reunión.</w:t>
+        <w:t>Hacer la conexión de la base de datos con el sitio.</w:t>
       </w:r>
     </w:p>
     <w:p>
@@ -254,7 +335,61 @@
           <w:sz w:val="24"/>
           <w:lang w:val="es-MX"/>
         </w:rPr>
-        <w:t>Manejar el bloqueo de reunión que controlaría el participante con prioridad.</w:t>
+        <w:t>Codificar funcionalidad de votación de fechas</w:t>
+      </w:r>
+      <w:r>
+        <w:rPr>
+          <w:rFonts w:ascii="Arial" w:hAnsi="Arial" w:cs="Arial"/>
+          <w:sz w:val="24"/>
+          <w:lang w:val="es-MX"/>
+        </w:rPr>
+        <w:t>.</w:t>
+      </w:r>
+    </w:p>
+    <w:p>
+      <w:pPr>
+        <w:pStyle w:val="ListParagraph"/>
+        <w:numPr>
+          <w:ilvl w:val="1"/>
+          <w:numId w:val="1"/>
+        </w:numPr>
+        <w:spacing w:after="0" w:line="240" w:lineRule="auto"/>
+        <w:rPr>
+          <w:rFonts w:ascii="Arial" w:hAnsi="Arial" w:cs="Arial"/>
+          <w:sz w:val="24"/>
+          <w:lang w:val="es-MX"/>
+        </w:rPr>
+      </w:pPr>
+      <w:r>
+        <w:rPr>
+          <w:rFonts w:ascii="Arial" w:hAnsi="Arial" w:cs="Arial"/>
+          <w:sz w:val="24"/>
+          <w:lang w:val="es-MX"/>
+        </w:rPr>
+        <w:t>Sumar opción a una fecha con el botón “+”.</w:t>
+      </w:r>
+    </w:p>
+    <w:p>
+      <w:pPr>
+        <w:pStyle w:val="ListParagraph"/>
+        <w:numPr>
+          <w:ilvl w:val="1"/>
+          <w:numId w:val="1"/>
+        </w:numPr>
+        <w:spacing w:after="0" w:line="240" w:lineRule="auto"/>
+        <w:rPr>
+          <w:rFonts w:ascii="Arial" w:hAnsi="Arial" w:cs="Arial"/>
+          <w:sz w:val="24"/>
+          <w:lang w:val="es-MX"/>
+        </w:rPr>
+      </w:pPr>
+      <w:r>
+        <w:rPr>
+          <w:rFonts w:ascii="Arial" w:hAnsi="Arial" w:cs="Arial"/>
+          <w:sz w:val="24"/>
+          <w:lang w:val="es-MX"/>
+        </w:rPr>
+        <w:t>Restar opción a una fecha con el botón “-“.</w:t>
       </w:r>
     </w:p>
     <w:p>
@@ -277,7 +412,40 @@
           <w:sz w:val="24"/>
           <w:lang w:val="es-MX"/>
         </w:rPr>
-        <w:t xml:space="preserve">Tener definidas las </w:t>
+        <w:t>Manejar el bloqueo de reunión que controlaría el participante con prioridad.</w:t>
+      </w:r>
+    </w:p>
+    <w:p>
+      <w:pPr>
+        <w:pStyle w:val="ListParagraph"/>
+        <w:numPr>
+          <w:ilvl w:val="0"/>
+          <w:numId w:val="1"/>
+        </w:numPr>
+        <w:spacing w:after="0" w:line="240" w:lineRule="auto"/>
+        <w:rPr>
+          <w:rFonts w:ascii="Arial" w:hAnsi="Arial" w:cs="Arial"/>
+          <w:sz w:val="24"/>
+          <w:lang w:val="es-MX"/>
+        </w:rPr>
+      </w:pPr>
+      <w:r>
+        <w:rPr>
+          <w:rFonts w:ascii="Arial" w:hAnsi="Arial" w:cs="Arial"/>
+          <w:sz w:val="24"/>
+          <w:lang w:val="es-MX"/>
+        </w:rPr>
+        <w:t xml:space="preserve">Tener definidas </w:t>
+      </w:r>
+      <w:bookmarkStart w:id="0" w:name="_GoBack"/>
+      <w:bookmarkEnd w:id="0"/>
+      <w:r>
+        <w:rPr>
+          <w:rFonts w:ascii="Arial" w:hAnsi="Arial" w:cs="Arial"/>
+          <w:sz w:val="24"/>
+          <w:lang w:val="es-MX"/>
+        </w:rPr>
+        <w:t xml:space="preserve">las </w:t>
       </w:r>
       <w:proofErr w:type="spellStart"/>
       <w:r>
@@ -326,7 +494,7 @@
         <w:rFonts w:ascii="Symbol" w:hAnsi="Symbol" w:hint="default"/>
       </w:rPr>
     </w:lvl>
-    <w:lvl w:ilvl="1" w:tplc="04090003" w:tentative="1">
+    <w:lvl w:ilvl="1" w:tplc="04090003">
       <w:start w:val="1"/>
       <w:numFmt w:val="bullet"/>
       <w:lvlText w:val="o"/>

</xml_diff>